<commit_message>
Jeremy  - added 04Creating vectors and working with them.docx
</commit_message>
<xml_diff>
--- a/00Index to R and RStudio Workbook.docx
+++ b/00Index to R and RStudio Workbook.docx
@@ -273,8 +273,6 @@
         </w:r>
         <w:proofErr w:type="spellEnd"/>
       </w:hyperlink>
-      <w:bookmarkStart w:id="0" w:name="_GoBack"/>
-      <w:bookmarkEnd w:id="0"/>
     </w:p>
     <w:p>
       <w:pPr>
@@ -379,7 +377,157 @@
         <w:t>The ability to load and run R scripts</w:t>
       </w:r>
     </w:p>
-    <w:p/>
+    <w:p>
+      <w:pPr>
+        <w:ind w:left="0"/>
+      </w:pPr>
+      <w:r>
+        <w:br w:type="page"/>
+      </w:r>
+    </w:p>
+    <w:p>
+      <w:pPr>
+        <w:pStyle w:val="ListParagraph"/>
+        <w:numPr>
+          <w:ilvl w:val="0"/>
+          <w:numId w:val="1"/>
+        </w:numPr>
+        <w:spacing w:after="0"/>
+        <w:ind w:left="714" w:hanging="357"/>
+        <w:rPr>
+          <w:color w:val="0000FF" w:themeColor="hyperlink"/>
+          <w:u w:val="single"/>
+        </w:rPr>
+      </w:pPr>
+      <w:hyperlink r:id="rId9" w:history="1">
+        <w:r>
+          <w:rPr>
+            <w:rStyle w:val="Hyperlink"/>
+          </w:rPr>
+          <w:t>Creating Vectors and working with them</w:t>
+        </w:r>
+      </w:hyperlink>
+      <w:bookmarkStart w:id="0" w:name="_GoBack"/>
+      <w:bookmarkEnd w:id="0"/>
+    </w:p>
+    <w:p>
+      <w:pPr>
+        <w:spacing w:after="0"/>
+        <w:ind w:left="357"/>
+      </w:pPr>
+      <w:r>
+        <w:t>This module is designed to enable you to:</w:t>
+      </w:r>
+    </w:p>
+    <w:p>
+      <w:pPr>
+        <w:pStyle w:val="moduleBulletPoint"/>
+        <w:ind w:left="1077" w:hanging="357"/>
+      </w:pPr>
+      <w:r>
+        <w:t>Create, write, name and save R scripts</w:t>
+      </w:r>
+    </w:p>
+    <w:p>
+      <w:pPr>
+        <w:pStyle w:val="moduleBulletPoint"/>
+        <w:ind w:left="1077" w:hanging="357"/>
+      </w:pPr>
+      <w:r>
+        <w:t xml:space="preserve">Understand when and how to use the colon operator, and ‘combine’ </w:t>
+      </w:r>
+      <w:proofErr w:type="gramStart"/>
+      <w:r>
+        <w:t>c(</w:t>
+      </w:r>
+      <w:proofErr w:type="gramEnd"/>
+      <w:r>
+        <w:t>)</w:t>
+      </w:r>
+      <w:r>
+        <w:t xml:space="preserve"> and ‘sequence’ </w:t>
+      </w:r>
+      <w:proofErr w:type="spellStart"/>
+      <w:r>
+        <w:t>seq</w:t>
+      </w:r>
+      <w:proofErr w:type="spellEnd"/>
+      <w:r>
+        <w:t>()</w:t>
+      </w:r>
+      <w:r>
+        <w:t xml:space="preserve"> functions</w:t>
+      </w:r>
+    </w:p>
+    <w:p>
+      <w:pPr>
+        <w:pStyle w:val="moduleBulletPoint"/>
+        <w:ind w:left="1077" w:hanging="357"/>
+      </w:pPr>
+      <w:r>
+        <w:t xml:space="preserve">Understand what </w:t>
+      </w:r>
+      <w:proofErr w:type="gramStart"/>
+      <w:r>
+        <w:t xml:space="preserve">is a </w:t>
+      </w:r>
+      <w:r>
+        <w:t>vector</w:t>
+      </w:r>
+      <w:proofErr w:type="gramEnd"/>
+      <w:r>
+        <w:t xml:space="preserve"> </w:t>
+      </w:r>
+      <w:r>
+        <w:t>and how</w:t>
+      </w:r>
+      <w:r>
+        <w:t xml:space="preserve"> vectors </w:t>
+      </w:r>
+      <w:r>
+        <w:t>can be used</w:t>
+      </w:r>
+    </w:p>
+    <w:p>
+      <w:pPr>
+        <w:pStyle w:val="moduleBulletPoint"/>
+        <w:ind w:left="1077" w:hanging="357"/>
+      </w:pPr>
+      <w:r>
+        <w:t xml:space="preserve">Know how to find ‘help’ using the various inbuilt R and </w:t>
+      </w:r>
+      <w:proofErr w:type="spellStart"/>
+      <w:r>
+        <w:t>RStudio</w:t>
+      </w:r>
+      <w:proofErr w:type="spellEnd"/>
+      <w:r>
+        <w:t xml:space="preserve"> mechanisms</w:t>
+      </w:r>
+    </w:p>
+    <w:p>
+      <w:pPr>
+        <w:pStyle w:val="moduleBulletPoint"/>
+        <w:ind w:left="1077" w:hanging="357"/>
+      </w:pPr>
+      <w:proofErr w:type="gramStart"/>
+      <w:r>
+        <w:t>Understand  ‘command</w:t>
+      </w:r>
+      <w:proofErr w:type="gramEnd"/>
+      <w:r>
+        <w:t xml:space="preserve"> completion’ and how to use it</w:t>
+      </w:r>
+    </w:p>
+    <w:p>
+      <w:pPr>
+        <w:pStyle w:val="moduleBulletPoint"/>
+        <w:ind w:left="1077" w:hanging="357"/>
+      </w:pPr>
+      <w:r>
+        <w:t>Have a basic understanding of how the data in a vector can be viewed</w:t>
+      </w:r>
+    </w:p>
     <w:sectPr>
       <w:pgSz w:w="11906" w:h="16838"/>
       <w:pgMar w:top="1440" w:right="1440" w:bottom="1440" w:left="1440" w:header="708" w:footer="708" w:gutter="0"/>
@@ -393,6 +541,119 @@
 <file path=word/numbering.xml><?xml version="1.0" encoding="utf-8"?>
 <w:numbering xmlns:wpc="http://schemas.microsoft.com/office/word/2010/wordprocessingCanvas" xmlns:mc="http://schemas.openxmlformats.org/markup-compatibility/2006" xmlns:o="urn:schemas-microsoft-com:office:office" xmlns:r="http://schemas.openxmlformats.org/officeDocument/2006/relationships" xmlns:m="http://schemas.openxmlformats.org/officeDocument/2006/math" xmlns:v="urn:schemas-microsoft-com:vml" xmlns:wp14="http://schemas.microsoft.com/office/word/2010/wordprocessingDrawing" xmlns:wp="http://schemas.openxmlformats.org/drawingml/2006/wordprocessingDrawing" xmlns:w10="urn:schemas-microsoft-com:office:word" xmlns:w="http://schemas.openxmlformats.org/wordprocessingml/2006/main" xmlns:w14="http://schemas.microsoft.com/office/word/2010/wordml" xmlns:wpg="http://schemas.microsoft.com/office/word/2010/wordprocessingGroup" xmlns:wpi="http://schemas.microsoft.com/office/word/2010/wordprocessingInk" xmlns:wne="http://schemas.microsoft.com/office/word/2006/wordml" xmlns:wps="http://schemas.microsoft.com/office/word/2010/wordprocessingShape" mc:Ignorable="w14 wp14">
   <w:abstractNum w:abstractNumId="0">
+    <w:nsid w:val="146F2375"/>
+    <w:multiLevelType w:val="hybridMultilevel"/>
+    <w:tmpl w:val="948C3104"/>
+    <w:lvl w:ilvl="0" w:tplc="08090001">
+      <w:start w:val="1"/>
+      <w:numFmt w:val="bullet"/>
+      <w:lvlText w:val=""/>
+      <w:lvlJc w:val="left"/>
+      <w:pPr>
+        <w:ind w:left="720" w:hanging="360"/>
+      </w:pPr>
+      <w:rPr>
+        <w:rFonts w:ascii="Symbol" w:hAnsi="Symbol" w:hint="default"/>
+      </w:rPr>
+    </w:lvl>
+    <w:lvl w:ilvl="1" w:tplc="08090003" w:tentative="1">
+      <w:start w:val="1"/>
+      <w:numFmt w:val="bullet"/>
+      <w:lvlText w:val="o"/>
+      <w:lvlJc w:val="left"/>
+      <w:pPr>
+        <w:ind w:left="1440" w:hanging="360"/>
+      </w:pPr>
+      <w:rPr>
+        <w:rFonts w:ascii="Courier New" w:hAnsi="Courier New" w:cs="Courier New" w:hint="default"/>
+      </w:rPr>
+    </w:lvl>
+    <w:lvl w:ilvl="2" w:tplc="08090005" w:tentative="1">
+      <w:start w:val="1"/>
+      <w:numFmt w:val="bullet"/>
+      <w:lvlText w:val=""/>
+      <w:lvlJc w:val="left"/>
+      <w:pPr>
+        <w:ind w:left="2160" w:hanging="360"/>
+      </w:pPr>
+      <w:rPr>
+        <w:rFonts w:ascii="Wingdings" w:hAnsi="Wingdings" w:hint="default"/>
+      </w:rPr>
+    </w:lvl>
+    <w:lvl w:ilvl="3" w:tplc="08090001" w:tentative="1">
+      <w:start w:val="1"/>
+      <w:numFmt w:val="bullet"/>
+      <w:lvlText w:val=""/>
+      <w:lvlJc w:val="left"/>
+      <w:pPr>
+        <w:ind w:left="2880" w:hanging="360"/>
+      </w:pPr>
+      <w:rPr>
+        <w:rFonts w:ascii="Symbol" w:hAnsi="Symbol" w:hint="default"/>
+      </w:rPr>
+    </w:lvl>
+    <w:lvl w:ilvl="4" w:tplc="08090003" w:tentative="1">
+      <w:start w:val="1"/>
+      <w:numFmt w:val="bullet"/>
+      <w:lvlText w:val="o"/>
+      <w:lvlJc w:val="left"/>
+      <w:pPr>
+        <w:ind w:left="3600" w:hanging="360"/>
+      </w:pPr>
+      <w:rPr>
+        <w:rFonts w:ascii="Courier New" w:hAnsi="Courier New" w:cs="Courier New" w:hint="default"/>
+      </w:rPr>
+    </w:lvl>
+    <w:lvl w:ilvl="5" w:tplc="08090005" w:tentative="1">
+      <w:start w:val="1"/>
+      <w:numFmt w:val="bullet"/>
+      <w:lvlText w:val=""/>
+      <w:lvlJc w:val="left"/>
+      <w:pPr>
+        <w:ind w:left="4320" w:hanging="360"/>
+      </w:pPr>
+      <w:rPr>
+        <w:rFonts w:ascii="Wingdings" w:hAnsi="Wingdings" w:hint="default"/>
+      </w:rPr>
+    </w:lvl>
+    <w:lvl w:ilvl="6" w:tplc="08090001" w:tentative="1">
+      <w:start w:val="1"/>
+      <w:numFmt w:val="bullet"/>
+      <w:lvlText w:val=""/>
+      <w:lvlJc w:val="left"/>
+      <w:pPr>
+        <w:ind w:left="5040" w:hanging="360"/>
+      </w:pPr>
+      <w:rPr>
+        <w:rFonts w:ascii="Symbol" w:hAnsi="Symbol" w:hint="default"/>
+      </w:rPr>
+    </w:lvl>
+    <w:lvl w:ilvl="7" w:tplc="08090003" w:tentative="1">
+      <w:start w:val="1"/>
+      <w:numFmt w:val="bullet"/>
+      <w:lvlText w:val="o"/>
+      <w:lvlJc w:val="left"/>
+      <w:pPr>
+        <w:ind w:left="5760" w:hanging="360"/>
+      </w:pPr>
+      <w:rPr>
+        <w:rFonts w:ascii="Courier New" w:hAnsi="Courier New" w:cs="Courier New" w:hint="default"/>
+      </w:rPr>
+    </w:lvl>
+    <w:lvl w:ilvl="8" w:tplc="08090005" w:tentative="1">
+      <w:start w:val="1"/>
+      <w:numFmt w:val="bullet"/>
+      <w:lvlText w:val=""/>
+      <w:lvlJc w:val="left"/>
+      <w:pPr>
+        <w:ind w:left="6480" w:hanging="360"/>
+      </w:pPr>
+      <w:rPr>
+        <w:rFonts w:ascii="Wingdings" w:hAnsi="Wingdings" w:hint="default"/>
+      </w:rPr>
+    </w:lvl>
+  </w:abstractNum>
+  <w:abstractNum w:abstractNumId="1">
     <w:nsid w:val="3F4E4A43"/>
     <w:multiLevelType w:val="hybridMultilevel"/>
     <w:tmpl w:val="7CA07AB0"/>
@@ -481,7 +742,7 @@
       </w:pPr>
     </w:lvl>
   </w:abstractNum>
-  <w:abstractNum w:abstractNumId="1">
+  <w:abstractNum w:abstractNumId="2">
     <w:nsid w:val="40164C04"/>
     <w:multiLevelType w:val="hybridMultilevel"/>
     <w:tmpl w:val="F85CA59A"/>
@@ -594,8 +855,99 @@
       </w:rPr>
     </w:lvl>
   </w:abstractNum>
-  <w:abstractNum w:abstractNumId="2">
+  <w:abstractNum w:abstractNumId="3">
     <w:nsid w:val="4BCB6BEE"/>
+    <w:multiLevelType w:val="hybridMultilevel"/>
+    <w:tmpl w:val="DA047492"/>
+    <w:lvl w:ilvl="0" w:tplc="3BF21C38">
+      <w:start w:val="1"/>
+      <w:numFmt w:val="decimal"/>
+      <w:lvlText w:val="%1."/>
+      <w:lvlJc w:val="left"/>
+      <w:pPr>
+        <w:ind w:left="720" w:hanging="360"/>
+      </w:pPr>
+      <w:rPr>
+        <w:rFonts w:hint="default"/>
+      </w:rPr>
+    </w:lvl>
+    <w:lvl w:ilvl="1" w:tplc="083AFD72">
+      <w:numFmt w:val="bullet"/>
+      <w:lvlText w:val="•"/>
+      <w:lvlJc w:val="left"/>
+      <w:pPr>
+        <w:ind w:left="1440" w:hanging="360"/>
+      </w:pPr>
+      <w:rPr>
+        <w:rFonts w:ascii="Calibri" w:eastAsiaTheme="minorHAnsi" w:hAnsi="Calibri" w:cs="Calibri" w:hint="default"/>
+      </w:rPr>
+    </w:lvl>
+    <w:lvl w:ilvl="2" w:tplc="0809001B" w:tentative="1">
+      <w:start w:val="1"/>
+      <w:numFmt w:val="lowerRoman"/>
+      <w:lvlText w:val="%3."/>
+      <w:lvlJc w:val="right"/>
+      <w:pPr>
+        <w:ind w:left="2160" w:hanging="180"/>
+      </w:pPr>
+    </w:lvl>
+    <w:lvl w:ilvl="3" w:tplc="0809000F" w:tentative="1">
+      <w:start w:val="1"/>
+      <w:numFmt w:val="decimal"/>
+      <w:lvlText w:val="%4."/>
+      <w:lvlJc w:val="left"/>
+      <w:pPr>
+        <w:ind w:left="2880" w:hanging="360"/>
+      </w:pPr>
+    </w:lvl>
+    <w:lvl w:ilvl="4" w:tplc="08090019" w:tentative="1">
+      <w:start w:val="1"/>
+      <w:numFmt w:val="lowerLetter"/>
+      <w:lvlText w:val="%5."/>
+      <w:lvlJc w:val="left"/>
+      <w:pPr>
+        <w:ind w:left="3600" w:hanging="360"/>
+      </w:pPr>
+    </w:lvl>
+    <w:lvl w:ilvl="5" w:tplc="0809001B" w:tentative="1">
+      <w:start w:val="1"/>
+      <w:numFmt w:val="lowerRoman"/>
+      <w:lvlText w:val="%6."/>
+      <w:lvlJc w:val="right"/>
+      <w:pPr>
+        <w:ind w:left="4320" w:hanging="180"/>
+      </w:pPr>
+    </w:lvl>
+    <w:lvl w:ilvl="6" w:tplc="0809000F" w:tentative="1">
+      <w:start w:val="1"/>
+      <w:numFmt w:val="decimal"/>
+      <w:lvlText w:val="%7."/>
+      <w:lvlJc w:val="left"/>
+      <w:pPr>
+        <w:ind w:left="5040" w:hanging="360"/>
+      </w:pPr>
+    </w:lvl>
+    <w:lvl w:ilvl="7" w:tplc="08090019" w:tentative="1">
+      <w:start w:val="1"/>
+      <w:numFmt w:val="lowerLetter"/>
+      <w:lvlText w:val="%8."/>
+      <w:lvlJc w:val="left"/>
+      <w:pPr>
+        <w:ind w:left="5760" w:hanging="360"/>
+      </w:pPr>
+    </w:lvl>
+    <w:lvl w:ilvl="8" w:tplc="0809001B" w:tentative="1">
+      <w:start w:val="1"/>
+      <w:numFmt w:val="lowerRoman"/>
+      <w:lvlText w:val="%9."/>
+      <w:lvlJc w:val="right"/>
+      <w:pPr>
+        <w:ind w:left="6480" w:hanging="180"/>
+      </w:pPr>
+    </w:lvl>
+  </w:abstractNum>
+  <w:abstractNum w:abstractNumId="4">
+    <w:nsid w:val="4BE56838"/>
     <w:multiLevelType w:val="hybridMultilevel"/>
     <w:tmpl w:val="E574487A"/>
     <w:lvl w:ilvl="0" w:tplc="0809000F">
@@ -685,7 +1037,7 @@
       </w:pPr>
     </w:lvl>
   </w:abstractNum>
-  <w:abstractNum w:abstractNumId="3">
+  <w:abstractNum w:abstractNumId="5">
     <w:nsid w:val="52402175"/>
     <w:multiLevelType w:val="hybridMultilevel"/>
     <w:tmpl w:val="91DC31A0"/>
@@ -774,7 +1126,7 @@
       </w:pPr>
     </w:lvl>
   </w:abstractNum>
-  <w:abstractNum w:abstractNumId="4">
+  <w:abstractNum w:abstractNumId="6">
     <w:nsid w:val="5E484822"/>
     <w:multiLevelType w:val="hybridMultilevel"/>
     <w:tmpl w:val="49E65BDE"/>
@@ -888,23 +1240,148 @@
       </w:rPr>
     </w:lvl>
   </w:abstractNum>
+  <w:abstractNum w:abstractNumId="7">
+    <w:nsid w:val="65BA4C3E"/>
+    <w:multiLevelType w:val="hybridMultilevel"/>
+    <w:tmpl w:val="45FA069E"/>
+    <w:lvl w:ilvl="0" w:tplc="08090001">
+      <w:start w:val="1"/>
+      <w:numFmt w:val="bullet"/>
+      <w:lvlText w:val=""/>
+      <w:lvlJc w:val="left"/>
+      <w:pPr>
+        <w:ind w:left="720" w:hanging="360"/>
+      </w:pPr>
+      <w:rPr>
+        <w:rFonts w:ascii="Symbol" w:hAnsi="Symbol" w:hint="default"/>
+      </w:rPr>
+    </w:lvl>
+    <w:lvl w:ilvl="1" w:tplc="08090003" w:tentative="1">
+      <w:start w:val="1"/>
+      <w:numFmt w:val="bullet"/>
+      <w:lvlText w:val="o"/>
+      <w:lvlJc w:val="left"/>
+      <w:pPr>
+        <w:ind w:left="1440" w:hanging="360"/>
+      </w:pPr>
+      <w:rPr>
+        <w:rFonts w:ascii="Courier New" w:hAnsi="Courier New" w:cs="Courier New" w:hint="default"/>
+      </w:rPr>
+    </w:lvl>
+    <w:lvl w:ilvl="2" w:tplc="08090005" w:tentative="1">
+      <w:start w:val="1"/>
+      <w:numFmt w:val="bullet"/>
+      <w:lvlText w:val=""/>
+      <w:lvlJc w:val="left"/>
+      <w:pPr>
+        <w:ind w:left="2160" w:hanging="360"/>
+      </w:pPr>
+      <w:rPr>
+        <w:rFonts w:ascii="Wingdings" w:hAnsi="Wingdings" w:hint="default"/>
+      </w:rPr>
+    </w:lvl>
+    <w:lvl w:ilvl="3" w:tplc="08090001" w:tentative="1">
+      <w:start w:val="1"/>
+      <w:numFmt w:val="bullet"/>
+      <w:lvlText w:val=""/>
+      <w:lvlJc w:val="left"/>
+      <w:pPr>
+        <w:ind w:left="2880" w:hanging="360"/>
+      </w:pPr>
+      <w:rPr>
+        <w:rFonts w:ascii="Symbol" w:hAnsi="Symbol" w:hint="default"/>
+      </w:rPr>
+    </w:lvl>
+    <w:lvl w:ilvl="4" w:tplc="08090003" w:tentative="1">
+      <w:start w:val="1"/>
+      <w:numFmt w:val="bullet"/>
+      <w:lvlText w:val="o"/>
+      <w:lvlJc w:val="left"/>
+      <w:pPr>
+        <w:ind w:left="3600" w:hanging="360"/>
+      </w:pPr>
+      <w:rPr>
+        <w:rFonts w:ascii="Courier New" w:hAnsi="Courier New" w:cs="Courier New" w:hint="default"/>
+      </w:rPr>
+    </w:lvl>
+    <w:lvl w:ilvl="5" w:tplc="08090005" w:tentative="1">
+      <w:start w:val="1"/>
+      <w:numFmt w:val="bullet"/>
+      <w:lvlText w:val=""/>
+      <w:lvlJc w:val="left"/>
+      <w:pPr>
+        <w:ind w:left="4320" w:hanging="360"/>
+      </w:pPr>
+      <w:rPr>
+        <w:rFonts w:ascii="Wingdings" w:hAnsi="Wingdings" w:hint="default"/>
+      </w:rPr>
+    </w:lvl>
+    <w:lvl w:ilvl="6" w:tplc="08090001" w:tentative="1">
+      <w:start w:val="1"/>
+      <w:numFmt w:val="bullet"/>
+      <w:lvlText w:val=""/>
+      <w:lvlJc w:val="left"/>
+      <w:pPr>
+        <w:ind w:left="5040" w:hanging="360"/>
+      </w:pPr>
+      <w:rPr>
+        <w:rFonts w:ascii="Symbol" w:hAnsi="Symbol" w:hint="default"/>
+      </w:rPr>
+    </w:lvl>
+    <w:lvl w:ilvl="7" w:tplc="08090003" w:tentative="1">
+      <w:start w:val="1"/>
+      <w:numFmt w:val="bullet"/>
+      <w:lvlText w:val="o"/>
+      <w:lvlJc w:val="left"/>
+      <w:pPr>
+        <w:ind w:left="5760" w:hanging="360"/>
+      </w:pPr>
+      <w:rPr>
+        <w:rFonts w:ascii="Courier New" w:hAnsi="Courier New" w:cs="Courier New" w:hint="default"/>
+      </w:rPr>
+    </w:lvl>
+    <w:lvl w:ilvl="8" w:tplc="08090005" w:tentative="1">
+      <w:start w:val="1"/>
+      <w:numFmt w:val="bullet"/>
+      <w:lvlText w:val=""/>
+      <w:lvlJc w:val="left"/>
+      <w:pPr>
+        <w:ind w:left="6480" w:hanging="360"/>
+      </w:pPr>
+      <w:rPr>
+        <w:rFonts w:ascii="Wingdings" w:hAnsi="Wingdings" w:hint="default"/>
+      </w:rPr>
+    </w:lvl>
+  </w:abstractNum>
   <w:num w:numId="1">
+    <w:abstractNumId w:val="3"/>
+  </w:num>
+  <w:num w:numId="2">
+    <w:abstractNumId w:val="6"/>
+  </w:num>
+  <w:num w:numId="3">
+    <w:abstractNumId w:val="1"/>
+  </w:num>
+  <w:num w:numId="4">
+    <w:abstractNumId w:val="5"/>
+  </w:num>
+  <w:num w:numId="5">
     <w:abstractNumId w:val="2"/>
   </w:num>
-  <w:num w:numId="2">
+  <w:num w:numId="6">
+    <w:abstractNumId w:val="6"/>
+  </w:num>
+  <w:num w:numId="7">
+    <w:abstractNumId w:val="0"/>
+  </w:num>
+  <w:num w:numId="8">
     <w:abstractNumId w:val="4"/>
   </w:num>
-  <w:num w:numId="3">
-    <w:abstractNumId w:val="0"/>
+  <w:num w:numId="9">
+    <w:abstractNumId w:val="7"/>
   </w:num>
-  <w:num w:numId="4">
-    <w:abstractNumId w:val="3"/>
-  </w:num>
-  <w:num w:numId="5">
-    <w:abstractNumId w:val="1"/>
-  </w:num>
-  <w:num w:numId="6">
-    <w:abstractNumId w:val="4"/>
+  <w:num w:numId="10">
+    <w:abstractNumId w:val="6"/>
   </w:num>
 </w:numbering>
 </file>
@@ -1228,7 +1705,6 @@
         <w:numId w:val="2"/>
       </w:numPr>
       <w:spacing w:after="0" w:line="240" w:lineRule="auto"/>
-      <w:ind w:left="1077" w:hanging="357"/>
     </w:pPr>
   </w:style>
   <w:style w:type="paragraph" w:styleId="NoSpacing">
@@ -1579,7 +2055,6 @@
         <w:numId w:val="2"/>
       </w:numPr>
       <w:spacing w:after="0" w:line="240" w:lineRule="auto"/>
-      <w:ind w:left="1077" w:hanging="357"/>
     </w:pPr>
   </w:style>
   <w:style w:type="paragraph" w:styleId="NoSpacing">

</xml_diff>